<commit_message>
Modify sync diagram for GitHub.
</commit_message>
<xml_diff>
--- a/forked_repo_synced_pstream.docx
+++ b/forked_repo_synced_pstream.docx
@@ -2,6 +2,499 @@
 <file path=word/document.xml><?xml version="1.0" encoding="utf-8"?>
 <w:document xmlns:ve="http://schemas.openxmlformats.org/markup-compatibility/2006" xmlns:o="urn:schemas-microsoft-com:office:office" xmlns:r="http://schemas.openxmlformats.org/officeDocument/2006/relationships" xmlns:m="http://schemas.openxmlformats.org/officeDocument/2006/math" xmlns:v="urn:schemas-microsoft-com:vml" xmlns:wp="http://schemas.openxmlformats.org/drawingml/2006/wordprocessingDrawing" xmlns:w10="urn:schemas-microsoft-com:office:word" xmlns:w="http://schemas.openxmlformats.org/wordprocessingml/2006/main" xmlns:wne="http://schemas.microsoft.com/office/word/2006/wordml">
   <w:body>
+    <w:p>
+      <w:pPr>
+        <w:spacing w:after="125" w:line="240" w:lineRule="auto"/>
+        <w:outlineLvl w:val="1"/>
+        <w:rPr>
+          <w:rFonts w:ascii="Tahoma" w:eastAsia="Times New Roman" w:hAnsi="Tahoma" w:cs="Tahoma"/>
+          <w:sz w:val="38"/>
+          <w:szCs w:val="38"/>
+          <w:lang w:eastAsia="en-AU" w:bidi="th-TH"/>
+        </w:rPr>
+      </w:pPr>
+    </w:p>
+    <w:p>
+      <w:pPr>
+        <w:spacing w:after="125" w:line="240" w:lineRule="auto"/>
+        <w:outlineLvl w:val="1"/>
+        <w:rPr>
+          <w:rFonts w:ascii="Tahoma" w:eastAsia="Times New Roman" w:hAnsi="Tahoma" w:cs="Tahoma"/>
+          <w:sz w:val="38"/>
+          <w:szCs w:val="38"/>
+          <w:lang w:eastAsia="en-AU" w:bidi="th-TH"/>
+        </w:rPr>
+      </w:pPr>
+    </w:p>
+    <w:p>
+      <w:pPr>
+        <w:spacing w:after="125" w:line="240" w:lineRule="auto"/>
+        <w:outlineLvl w:val="1"/>
+        <w:rPr>
+          <w:rFonts w:ascii="Tahoma" w:eastAsia="Times New Roman" w:hAnsi="Tahoma" w:cs="Tahoma"/>
+          <w:sz w:val="38"/>
+          <w:szCs w:val="38"/>
+          <w:lang w:eastAsia="en-AU" w:bidi="th-TH"/>
+        </w:rPr>
+      </w:pPr>
+      <w:r>
+        <w:rPr>
+          <w:rFonts w:ascii="Tahoma" w:eastAsia="Times New Roman" w:hAnsi="Tahoma" w:cs="Tahoma"/>
+          <w:noProof/>
+          <w:sz w:val="38"/>
+          <w:szCs w:val="38"/>
+          <w:lang w:eastAsia="en-AU" w:bidi="th-TH"/>
+        </w:rPr>
+        <w:pict>
+          <v:group id="_x0000_s1048" style="position:absolute;margin-left:23.15pt;margin-top:7.95pt;width:428.2pt;height:261.15pt;z-index:251696128" coordorigin="1903,2766" coordsize="8564,5223">
+            <v:shapetype id="_x0000_t104" coordsize="21600,21600" o:spt="104" adj="12960,19440,7200" path="ar0@22@3@21,,0@4@21@14@22@1@21@7@21@12@2l@13@2@8,0@11@2wa0@22@3@21@10@2@16@24@14@22@1@21@16@24@14,xewr@14@22@1@21@7@21@16@24nfe">
+              <v:stroke joinstyle="miter"/>
+              <v:formulas>
+                <v:f eqn="val #0"/>
+                <v:f eqn="val #1"/>
+                <v:f eqn="val #2"/>
+                <v:f eqn="sum #0 width #1"/>
+                <v:f eqn="prod @3 1 2"/>
+                <v:f eqn="sum #1 #1 width"/>
+                <v:f eqn="sum @5 #1 #0"/>
+                <v:f eqn="prod @6 1 2"/>
+                <v:f eqn="mid width #0"/>
+                <v:f eqn="ellipse #2 height @4"/>
+                <v:f eqn="sum @4 @9 0"/>
+                <v:f eqn="sum @10 #1 width"/>
+                <v:f eqn="sum @7 @9 0"/>
+                <v:f eqn="sum @11 width #0"/>
+                <v:f eqn="sum @5 0 #0"/>
+                <v:f eqn="prod @14 1 2"/>
+                <v:f eqn="mid @4 @7"/>
+                <v:f eqn="sum #0 #1 width"/>
+                <v:f eqn="prod @17 1 2"/>
+                <v:f eqn="sum @16 0 @18"/>
+                <v:f eqn="val width"/>
+                <v:f eqn="val height"/>
+                <v:f eqn="sum 0 0 height"/>
+                <v:f eqn="sum @16 0 @4"/>
+                <v:f eqn="ellipse @23 @4 height"/>
+                <v:f eqn="sum @8 128 0"/>
+                <v:f eqn="prod @5 1 2"/>
+                <v:f eqn="sum @5 0 128"/>
+                <v:f eqn="sum #0 @16 @11"/>
+                <v:f eqn="sum width 0 #0"/>
+                <v:f eqn="prod @29 1 2"/>
+                <v:f eqn="prod height height 1"/>
+                <v:f eqn="prod #2 #2 1"/>
+                <v:f eqn="sum @31 0 @32"/>
+                <v:f eqn="sqrt @33"/>
+                <v:f eqn="sum @34 height 0"/>
+                <v:f eqn="prod width height @35"/>
+                <v:f eqn="sum @36 64 0"/>
+                <v:f eqn="prod #0 1 2"/>
+                <v:f eqn="ellipse @30 @38 height"/>
+                <v:f eqn="sum @39 0 64"/>
+                <v:f eqn="prod @4 1 2"/>
+                <v:f eqn="sum #1 0 @41"/>
+                <v:f eqn="prod height 4390 32768"/>
+                <v:f eqn="prod height 28378 32768"/>
+              </v:formulas>
+              <v:path o:extrusionok="f" o:connecttype="custom" o:connectlocs="@8,0;@11,@2;@15,0;@16,@21;@13,@2" o:connectangles="270,270,270,90,0" textboxrect="@41,@43,@42,@44"/>
+              <v:handles>
+                <v:h position="#0,topLeft" xrange="@37,@27"/>
+                <v:h position="#1,topLeft" xrange="@25,@20"/>
+                <v:h position="bottomRight,#2" yrange="0,@40"/>
+              </v:handles>
+              <o:complex v:ext="view"/>
+            </v:shapetype>
+            <v:shape id="_x0000_s1046" type="#_x0000_t104" style="position:absolute;left:7738;top:7151;width:839;height:475"/>
+            <v:rect id="_x0000_s1028" style="position:absolute;left:2140;top:3482;width:1928;height:989" o:regroupid="1">
+              <v:textbox>
+                <w:txbxContent>
+                  <w:p>
+                    <w:r>
+                      <w:t>Upstream repository</w:t>
+                    </w:r>
+                  </w:p>
+                </w:txbxContent>
+              </v:textbox>
+            </v:rect>
+            <v:rect id="_x0000_s1029" style="position:absolute;left:6988;top:3482;width:1928;height:863" o:regroupid="1">
+              <v:textbox>
+                <w:txbxContent>
+                  <w:p>
+                    <w:r>
+                      <w:t>Forked repository</w:t>
+                    </w:r>
+                  </w:p>
+                </w:txbxContent>
+              </v:textbox>
+            </v:rect>
+            <v:rect id="_x0000_s1030" style="position:absolute;left:7185;top:6212;width:1928;height:939" o:regroupid="1">
+              <v:textbox>
+                <w:txbxContent>
+                  <w:p>
+                    <w:r>
+                      <w:t>Local repository</w:t>
+                    </w:r>
+                  </w:p>
+                </w:txbxContent>
+              </v:textbox>
+            </v:rect>
+            <v:shapetype id="_x0000_t32" coordsize="21600,21600" o:spt="32" o:oned="t" path="m,l21600,21600e" filled="f">
+              <v:path arrowok="t" fillok="f" o:connecttype="none"/>
+              <o:lock v:ext="edit" shapetype="t"/>
+            </v:shapetype>
+            <v:shape id="_x0000_s1031" type="#_x0000_t32" style="position:absolute;left:4068;top:3619;width:2920;height:25" o:connectortype="straight" o:regroupid="1">
+              <v:stroke endarrow="block"/>
+            </v:shape>
+            <v:shapetype id="_x0000_t202" coordsize="21600,21600" o:spt="202" path="m,l,21600r21600,l21600,xe">
+              <v:stroke joinstyle="miter"/>
+              <v:path gradientshapeok="t" o:connecttype="rect"/>
+            </v:shapetype>
+            <v:shape id="_x0000_s1032" type="#_x0000_t202" style="position:absolute;left:4745;top:3205;width:1727;height:439" o:regroupid="1" stroked="f">
+              <v:fill opacity="0"/>
+              <v:textbox>
+                <w:txbxContent>
+                  <w:p>
+                    <w:pPr>
+                      <w:pStyle w:val="ListParagraph"/>
+                      <w:numPr>
+                        <w:ilvl w:val="0"/>
+                        <w:numId w:val="2"/>
+                      </w:numPr>
+                    </w:pPr>
+                    <w:r>
+                      <w:t>Fork</w:t>
+                    </w:r>
+                  </w:p>
+                </w:txbxContent>
+              </v:textbox>
+            </v:shape>
+            <v:shape id="_x0000_s1033" type="#_x0000_t32" style="position:absolute;left:7938;top:4345;width:0;height:1867" o:connectortype="straight" o:regroupid="1">
+              <v:stroke endarrow="block"/>
+            </v:shape>
+            <v:shape id="_x0000_s1034" type="#_x0000_t202" style="position:absolute;left:7185;top:5461;width:1689;height:439" o:regroupid="1" stroked="f">
+              <v:fill opacity="0"/>
+              <v:textbox>
+                <w:txbxContent>
+                  <w:p>
+                    <w:pPr>
+                      <w:pStyle w:val="ListParagraph"/>
+                      <w:numPr>
+                        <w:ilvl w:val="0"/>
+                        <w:numId w:val="2"/>
+                      </w:numPr>
+                    </w:pPr>
+                    <w:r>
+                      <w:t>Clone</w:t>
+                    </w:r>
+                  </w:p>
+                </w:txbxContent>
+              </v:textbox>
+            </v:shape>
+            <v:shape id="_x0000_s1035" type="#_x0000_t32" style="position:absolute;left:7462;top:4345;width:0;height:1867;flip:y" o:connectortype="straight" o:regroupid="1">
+              <v:stroke endarrow="block"/>
+            </v:shape>
+            <v:shape id="_x0000_s1036" type="#_x0000_t202" style="position:absolute;left:5401;top:4809;width:2262;height:439" o:regroupid="1" stroked="f">
+              <v:fill opacity="0"/>
+              <v:textbox>
+                <w:txbxContent>
+                  <w:p>
+                    <w:pPr>
+                      <w:pStyle w:val="ListParagraph"/>
+                      <w:numPr>
+                        <w:ilvl w:val="0"/>
+                        <w:numId w:val="6"/>
+                      </w:numPr>
+                    </w:pPr>
+                    <w:r>
+                      <w:t>Push updates</w:t>
+                    </w:r>
+                  </w:p>
+                </w:txbxContent>
+              </v:textbox>
+            </v:shape>
+            <v:shape id="_x0000_s1037" type="#_x0000_t32" style="position:absolute;left:4068;top:4171;width:2920;height:12;flip:x y" o:connectortype="straight" o:regroupid="1">
+              <v:stroke endarrow="block"/>
+            </v:shape>
+            <v:shape id="_x0000_s1038" type="#_x0000_t202" style="position:absolute;left:4357;top:3818;width:2454;height:439" o:regroupid="1" stroked="f">
+              <v:fill opacity="0"/>
+              <v:textbox>
+                <w:txbxContent>
+                  <w:p>
+                    <w:pPr>
+                      <w:pStyle w:val="ListParagraph"/>
+                      <w:numPr>
+                        <w:ilvl w:val="0"/>
+                        <w:numId w:val="7"/>
+                      </w:numPr>
+                    </w:pPr>
+                    <w:r>
+                      <w:t>Pull request</w:t>
+                    </w:r>
+                  </w:p>
+                </w:txbxContent>
+              </v:textbox>
+            </v:shape>
+            <v:shape id="_x0000_s1039" type="#_x0000_t32" style="position:absolute;left:2341;top:4471;width:4844;height:2442" o:connectortype="straight" o:regroupid="1">
+              <v:stroke endarrow="block"/>
+            </v:shape>
+            <v:shape id="_x0000_s1040" type="#_x0000_t202" style="position:absolute;left:2834;top:5598;width:2454;height:439" o:regroupid="1" stroked="f">
+              <v:fill opacity="0"/>
+              <v:textbox>
+                <w:txbxContent>
+                  <w:p>
+                    <w:pPr>
+                      <w:pStyle w:val="ListParagraph"/>
+                      <w:numPr>
+                        <w:ilvl w:val="0"/>
+                        <w:numId w:val="10"/>
+                      </w:numPr>
+                    </w:pPr>
+                    <w:r>
+                      <w:t>Pull master</w:t>
+                    </w:r>
+                  </w:p>
+                </w:txbxContent>
+              </v:textbox>
+            </v:shape>
+            <v:shape id="_x0000_s1041" type="#_x0000_t32" style="position:absolute;left:8739;top:4345;width:0;height:1867;flip:y" o:connectortype="straight" o:regroupid="1">
+              <v:stroke endarrow="block"/>
+            </v:shape>
+            <v:shape id="_x0000_s1042" type="#_x0000_t202" style="position:absolute;left:8292;top:4647;width:2175;height:439" o:regroupid="1" stroked="f">
+              <v:fill opacity="0"/>
+              <v:textbox>
+                <w:txbxContent>
+                  <w:p>
+                    <w:pPr>
+                      <w:pStyle w:val="ListParagraph"/>
+                      <w:numPr>
+                        <w:ilvl w:val="0"/>
+                        <w:numId w:val="11"/>
+                      </w:numPr>
+                    </w:pPr>
+                    <w:r>
+                      <w:t>Push master</w:t>
+                    </w:r>
+                  </w:p>
+                </w:txbxContent>
+              </v:textbox>
+            </v:shape>
+            <v:shapetype id="_x0000_t105" coordsize="21600,21600" o:spt="105" adj="12960,19440,14400" path="wr,0@3@23,0@22@4,0@15,0@1@23@7,0@13@2l@14@2@8@22@12@2at,0@3@23@11@2@17@26@15,0@1@23@17@26@15@22xewr,0@3@23@4,0@17@26nfe">
+              <v:stroke joinstyle="miter"/>
+              <v:formulas>
+                <v:f eqn="val #0"/>
+                <v:f eqn="val #1"/>
+                <v:f eqn="val #2"/>
+                <v:f eqn="sum #0 width #1"/>
+                <v:f eqn="prod @3 1 2"/>
+                <v:f eqn="sum #1 #1 width"/>
+                <v:f eqn="sum @5 #1 #0"/>
+                <v:f eqn="prod @6 1 2"/>
+                <v:f eqn="mid width #0"/>
+                <v:f eqn="sum height 0 #2"/>
+                <v:f eqn="ellipse @9 height @4"/>
+                <v:f eqn="sum @4 @10 0"/>
+                <v:f eqn="sum @11 #1 width"/>
+                <v:f eqn="sum @7 @10 0"/>
+                <v:f eqn="sum @12 width #0"/>
+                <v:f eqn="sum @5 0 #0"/>
+                <v:f eqn="prod @15 1 2"/>
+                <v:f eqn="mid @4 @7"/>
+                <v:f eqn="sum #0 #1 width"/>
+                <v:f eqn="prod @18 1 2"/>
+                <v:f eqn="sum @17 0 @19"/>
+                <v:f eqn="val width"/>
+                <v:f eqn="val height"/>
+                <v:f eqn="prod height 2 1"/>
+                <v:f eqn="sum @17 0 @4"/>
+                <v:f eqn="ellipse @24 @4 height"/>
+                <v:f eqn="sum height 0 @25"/>
+                <v:f eqn="sum @8 128 0"/>
+                <v:f eqn="prod @5 1 2"/>
+                <v:f eqn="sum @5 0 128"/>
+                <v:f eqn="sum #0 @17 @12"/>
+                <v:f eqn="ellipse @20 @4 height"/>
+                <v:f eqn="sum width 0 #0"/>
+                <v:f eqn="prod @32 1 2"/>
+                <v:f eqn="prod height height 1"/>
+                <v:f eqn="prod @9 @9 1"/>
+                <v:f eqn="sum @34 0 @35"/>
+                <v:f eqn="sqrt @36"/>
+                <v:f eqn="sum @37 height 0"/>
+                <v:f eqn="prod width height @38"/>
+                <v:f eqn="sum @39 64 0"/>
+                <v:f eqn="prod #0 1 2"/>
+                <v:f eqn="ellipse @33 @41 height"/>
+                <v:f eqn="sum height 0 @42"/>
+                <v:f eqn="sum @43 64 0"/>
+                <v:f eqn="prod @4 1 2"/>
+                <v:f eqn="sum #1 0 @45"/>
+                <v:f eqn="prod height 4390 32768"/>
+                <v:f eqn="prod height 28378 32768"/>
+              </v:formulas>
+              <v:path o:extrusionok="f" o:connecttype="custom" o:connectlocs="@17,0;@16,@22;@12,@2;@8,@22;@14,@2" o:connectangles="270,90,90,90,0" textboxrect="@45,@47,@46,@48"/>
+              <v:handles>
+                <v:h position="#0,bottomRight" xrange="@40,@29"/>
+                <v:h position="#1,bottomRight" xrange="@27,@21"/>
+                <v:h position="bottomRight,#2" yrange="@44,@22"/>
+              </v:handles>
+              <o:complex v:ext="view"/>
+            </v:shapetype>
+            <v:shape id="_x0000_s1043" type="#_x0000_t105" style="position:absolute;left:2704;top:3019;width:789;height:463" o:regroupid="1"/>
+            <v:shape id="_x0000_s1044" type="#_x0000_t202" style="position:absolute;left:1903;top:2766;width:2842;height:439" o:regroupid="1" stroked="f">
+              <v:fill opacity="0"/>
+              <v:textbox>
+                <w:txbxContent>
+                  <w:p>
+                    <w:pPr>
+                      <w:pStyle w:val="ListParagraph"/>
+                      <w:numPr>
+                        <w:ilvl w:val="0"/>
+                        <w:numId w:val="9"/>
+                      </w:numPr>
+                    </w:pPr>
+                    <w:r>
+                      <w:t>Accept update</w:t>
+                    </w:r>
+                  </w:p>
+                </w:txbxContent>
+              </v:textbox>
+            </v:shape>
+            <v:shape id="_x0000_s1047" type="#_x0000_t202" style="position:absolute;left:6988;top:7550;width:2541;height:439" stroked="f">
+              <v:fill opacity="0"/>
+              <v:textbox>
+                <w:txbxContent>
+                  <w:p>
+                    <w:r>
+                      <w:t>3. Update and commit</w:t>
+                    </w:r>
+                  </w:p>
+                </w:txbxContent>
+              </v:textbox>
+            </v:shape>
+          </v:group>
+        </w:pict>
+      </w:r>
+    </w:p>
+    <w:p>
+      <w:pPr>
+        <w:spacing w:after="125" w:line="240" w:lineRule="auto"/>
+        <w:outlineLvl w:val="1"/>
+        <w:rPr>
+          <w:rFonts w:ascii="Tahoma" w:eastAsia="Times New Roman" w:hAnsi="Tahoma" w:cs="Tahoma"/>
+          <w:sz w:val="38"/>
+          <w:szCs w:val="38"/>
+          <w:lang w:eastAsia="en-AU" w:bidi="th-TH"/>
+        </w:rPr>
+      </w:pPr>
+    </w:p>
+    <w:p>
+      <w:pPr>
+        <w:spacing w:after="125" w:line="240" w:lineRule="auto"/>
+        <w:outlineLvl w:val="1"/>
+        <w:rPr>
+          <w:rFonts w:ascii="Tahoma" w:eastAsia="Times New Roman" w:hAnsi="Tahoma" w:cs="Tahoma"/>
+          <w:sz w:val="38"/>
+          <w:szCs w:val="38"/>
+          <w:lang w:eastAsia="en-AU" w:bidi="th-TH"/>
+        </w:rPr>
+      </w:pPr>
+    </w:p>
+    <w:p>
+      <w:pPr>
+        <w:spacing w:after="125" w:line="240" w:lineRule="auto"/>
+        <w:outlineLvl w:val="1"/>
+        <w:rPr>
+          <w:rFonts w:ascii="Tahoma" w:eastAsia="Times New Roman" w:hAnsi="Tahoma" w:cs="Tahoma"/>
+          <w:sz w:val="38"/>
+          <w:szCs w:val="38"/>
+          <w:lang w:eastAsia="en-AU" w:bidi="th-TH"/>
+        </w:rPr>
+      </w:pPr>
+    </w:p>
+    <w:p>
+      <w:pPr>
+        <w:spacing w:after="125" w:line="240" w:lineRule="auto"/>
+        <w:outlineLvl w:val="1"/>
+        <w:rPr>
+          <w:rFonts w:ascii="Tahoma" w:eastAsia="Times New Roman" w:hAnsi="Tahoma" w:cs="Tahoma"/>
+          <w:sz w:val="38"/>
+          <w:szCs w:val="38"/>
+          <w:lang w:eastAsia="en-AU" w:bidi="th-TH"/>
+        </w:rPr>
+      </w:pPr>
+    </w:p>
+    <w:p>
+      <w:pPr>
+        <w:spacing w:after="125" w:line="240" w:lineRule="auto"/>
+        <w:outlineLvl w:val="1"/>
+        <w:rPr>
+          <w:rFonts w:ascii="Tahoma" w:eastAsia="Times New Roman" w:hAnsi="Tahoma" w:cs="Tahoma"/>
+          <w:sz w:val="38"/>
+          <w:szCs w:val="38"/>
+          <w:lang w:eastAsia="en-AU" w:bidi="th-TH"/>
+        </w:rPr>
+      </w:pPr>
+    </w:p>
+    <w:p>
+      <w:pPr>
+        <w:spacing w:after="125" w:line="240" w:lineRule="auto"/>
+        <w:outlineLvl w:val="1"/>
+        <w:rPr>
+          <w:rFonts w:ascii="Tahoma" w:eastAsia="Times New Roman" w:hAnsi="Tahoma" w:cs="Tahoma"/>
+          <w:sz w:val="38"/>
+          <w:szCs w:val="38"/>
+          <w:lang w:eastAsia="en-AU" w:bidi="th-TH"/>
+        </w:rPr>
+      </w:pPr>
+    </w:p>
+    <w:p>
+      <w:pPr>
+        <w:spacing w:after="125" w:line="240" w:lineRule="auto"/>
+        <w:outlineLvl w:val="1"/>
+        <w:rPr>
+          <w:rFonts w:ascii="Tahoma" w:eastAsia="Times New Roman" w:hAnsi="Tahoma" w:cs="Tahoma"/>
+          <w:sz w:val="38"/>
+          <w:szCs w:val="38"/>
+          <w:lang w:eastAsia="en-AU" w:bidi="th-TH"/>
+        </w:rPr>
+      </w:pPr>
+    </w:p>
+    <w:p>
+      <w:pPr>
+        <w:spacing w:after="125" w:line="240" w:lineRule="auto"/>
+        <w:outlineLvl w:val="1"/>
+        <w:rPr>
+          <w:rFonts w:ascii="Tahoma" w:eastAsia="Times New Roman" w:hAnsi="Tahoma" w:cs="Tahoma"/>
+          <w:sz w:val="38"/>
+          <w:szCs w:val="38"/>
+          <w:lang w:eastAsia="en-AU" w:bidi="th-TH"/>
+        </w:rPr>
+      </w:pPr>
+    </w:p>
+    <w:p>
+      <w:pPr>
+        <w:spacing w:after="125" w:line="240" w:lineRule="auto"/>
+        <w:outlineLvl w:val="1"/>
+        <w:rPr>
+          <w:rFonts w:ascii="Tahoma" w:eastAsia="Times New Roman" w:hAnsi="Tahoma" w:cs="Tahoma"/>
+          <w:sz w:val="38"/>
+          <w:szCs w:val="38"/>
+          <w:lang w:eastAsia="en-AU" w:bidi="th-TH"/>
+        </w:rPr>
+      </w:pPr>
+    </w:p>
+    <w:p>
+      <w:pPr>
+        <w:spacing w:after="125" w:line="240" w:lineRule="auto"/>
+        <w:outlineLvl w:val="1"/>
+        <w:rPr>
+          <w:rFonts w:ascii="Tahoma" w:eastAsia="Times New Roman" w:hAnsi="Tahoma" w:cs="Tahoma"/>
+          <w:sz w:val="38"/>
+          <w:szCs w:val="38"/>
+          <w:lang w:eastAsia="en-AU" w:bidi="th-TH"/>
+        </w:rPr>
+      </w:pPr>
+    </w:p>
     <w:p>
       <w:pPr>
         <w:spacing w:after="125" w:line="240" w:lineRule="auto"/>
@@ -486,6 +979,7 @@
           <w:szCs w:val="18"/>
           <w:lang w:eastAsia="en-AU" w:bidi="th-TH"/>
         </w:rPr>
+        <w:lastRenderedPageBreak/>
         <w:t>Upgrade code and submit a pull request</w:t>
       </w:r>
     </w:p>
@@ -624,7 +1118,6 @@
           <w:szCs w:val="18"/>
           <w:lang w:eastAsia="en-AU" w:bidi="th-TH"/>
         </w:rPr>
-        <w:lastRenderedPageBreak/>
         <w:drawing>
           <wp:inline distT="0" distB="0" distL="0" distR="0">
             <wp:extent cx="6098540" cy="4102735"/>
@@ -698,6 +1191,7 @@
           <w:szCs w:val="18"/>
           <w:lang w:eastAsia="en-AU" w:bidi="th-TH"/>
         </w:rPr>
+        <w:lastRenderedPageBreak/>
         <w:drawing>
           <wp:inline distT="0" distB="0" distL="0" distR="0">
             <wp:extent cx="6098540" cy="4102735"/>
@@ -872,7 +1366,6 @@
           <w:sz w:val="20"/>
           <w:lang w:eastAsia="en-AU" w:bidi="th-TH"/>
         </w:rPr>
-        <w:lastRenderedPageBreak/>
         <w:t>nitin@jane</w:t>
       </w:r>
       <w:proofErr w:type="spellEnd"/>
@@ -1780,6 +2273,7 @@
           <w:sz w:val="20"/>
           <w:lang w:eastAsia="en-AU" w:bidi="th-TH"/>
         </w:rPr>
+        <w:lastRenderedPageBreak/>
         <w:t>nitin@jane</w:t>
       </w:r>
       <w:proofErr w:type="spellEnd"/>
@@ -2879,7 +3373,6 @@
           <w:szCs w:val="30"/>
           <w:lang w:eastAsia="en-AU" w:bidi="th-TH"/>
         </w:rPr>
-        <w:lastRenderedPageBreak/>
         <w:t>Step 2: Making changes and submitting Pull Requests</w:t>
       </w:r>
     </w:p>
@@ -3736,6 +4229,7 @@
           <w:sz w:val="20"/>
           <w:lang w:eastAsia="en-AU" w:bidi="th-TH"/>
         </w:rPr>
+        <w:lastRenderedPageBreak/>
         <w:t>Random</w:t>
       </w:r>
     </w:p>
@@ -4790,7 +5284,6 @@
           <w:sz w:val="20"/>
           <w:lang w:eastAsia="en-AU" w:bidi="th-TH"/>
         </w:rPr>
-        <w:lastRenderedPageBreak/>
         <w:t xml:space="preserve"> * [new branch]      word-addition -&gt; word-addition</w:t>
       </w:r>
     </w:p>
@@ -4901,6 +5394,7 @@
           <w:szCs w:val="18"/>
           <w:lang w:eastAsia="en-AU" w:bidi="th-TH"/>
         </w:rPr>
+        <w:lastRenderedPageBreak/>
         <w:drawing>
           <wp:inline distT="0" distB="0" distL="0" distR="0">
             <wp:extent cx="6098540" cy="4102735"/>
@@ -4974,7 +5468,6 @@
           <w:szCs w:val="18"/>
           <w:lang w:eastAsia="en-AU" w:bidi="th-TH"/>
         </w:rPr>
-        <w:lastRenderedPageBreak/>
         <w:drawing>
           <wp:inline distT="0" distB="0" distL="0" distR="0">
             <wp:extent cx="6098540" cy="4102735"/>
@@ -5048,6 +5541,7 @@
           <w:szCs w:val="18"/>
           <w:lang w:eastAsia="en-AU" w:bidi="th-TH"/>
         </w:rPr>
+        <w:lastRenderedPageBreak/>
         <w:drawing>
           <wp:inline distT="0" distB="0" distL="0" distR="0">
             <wp:extent cx="6098540" cy="4095115"/>
@@ -5145,7 +5639,6 @@
           <w:szCs w:val="18"/>
           <w:lang w:eastAsia="en-AU" w:bidi="th-TH"/>
         </w:rPr>
-        <w:lastRenderedPageBreak/>
         <w:drawing>
           <wp:inline distT="0" distB="0" distL="0" distR="0">
             <wp:extent cx="6098540" cy="4095115"/>
@@ -5218,6 +5711,7 @@
           <w:szCs w:val="30"/>
           <w:lang w:eastAsia="en-AU" w:bidi="th-TH"/>
         </w:rPr>
+        <w:lastRenderedPageBreak/>
         <w:t>Step 3: Keeping the forked repo synced with the main repo</w:t>
       </w:r>
     </w:p>
@@ -6155,7 +6649,6 @@
           <w:sz w:val="20"/>
           <w:lang w:eastAsia="en-AU" w:bidi="th-TH"/>
         </w:rPr>
-        <w:lastRenderedPageBreak/>
         <w:t>From https://github.com/nitstorm/blog-example</w:t>
       </w:r>
     </w:p>
@@ -7074,6 +7567,7 @@
           <w:sz w:val="20"/>
           <w:lang w:eastAsia="en-AU" w:bidi="th-TH"/>
         </w:rPr>
+        <w:lastRenderedPageBreak/>
         <w:t>Compressing objects: 100% (3/3), done.</w:t>
       </w:r>
     </w:p>
@@ -7332,6 +7826,184 @@
 <file path=word/numbering.xml><?xml version="1.0" encoding="utf-8"?>
 <w:numbering xmlns:ve="http://schemas.openxmlformats.org/markup-compatibility/2006" xmlns:o="urn:schemas-microsoft-com:office:office" xmlns:r="http://schemas.openxmlformats.org/officeDocument/2006/relationships" xmlns:m="http://schemas.openxmlformats.org/officeDocument/2006/math" xmlns:v="urn:schemas-microsoft-com:vml" xmlns:wp="http://schemas.openxmlformats.org/drawingml/2006/wordprocessingDrawing" xmlns:w10="urn:schemas-microsoft-com:office:word" xmlns:w="http://schemas.openxmlformats.org/wordprocessingml/2006/main" xmlns:wne="http://schemas.microsoft.com/office/word/2006/wordml">
   <w:abstractNum w:abstractNumId="0">
+    <w:nsid w:val="0C3741A2"/>
+    <w:multiLevelType w:val="hybridMultilevel"/>
+    <w:tmpl w:val="78BC5D58"/>
+    <w:lvl w:ilvl="0" w:tplc="0C09000F">
+      <w:start w:val="7"/>
+      <w:numFmt w:val="decimal"/>
+      <w:lvlText w:val="%1."/>
+      <w:lvlJc w:val="left"/>
+      <w:pPr>
+        <w:ind w:left="720" w:hanging="360"/>
+      </w:pPr>
+      <w:rPr>
+        <w:rFonts w:hint="default"/>
+      </w:rPr>
+    </w:lvl>
+    <w:lvl w:ilvl="1" w:tplc="0C090019" w:tentative="1">
+      <w:start w:val="1"/>
+      <w:numFmt w:val="lowerLetter"/>
+      <w:lvlText w:val="%2."/>
+      <w:lvlJc w:val="left"/>
+      <w:pPr>
+        <w:ind w:left="1440" w:hanging="360"/>
+      </w:pPr>
+    </w:lvl>
+    <w:lvl w:ilvl="2" w:tplc="0C09001B" w:tentative="1">
+      <w:start w:val="1"/>
+      <w:numFmt w:val="lowerRoman"/>
+      <w:lvlText w:val="%3."/>
+      <w:lvlJc w:val="right"/>
+      <w:pPr>
+        <w:ind w:left="2160" w:hanging="180"/>
+      </w:pPr>
+    </w:lvl>
+    <w:lvl w:ilvl="3" w:tplc="0C09000F" w:tentative="1">
+      <w:start w:val="1"/>
+      <w:numFmt w:val="decimal"/>
+      <w:lvlText w:val="%4."/>
+      <w:lvlJc w:val="left"/>
+      <w:pPr>
+        <w:ind w:left="2880" w:hanging="360"/>
+      </w:pPr>
+    </w:lvl>
+    <w:lvl w:ilvl="4" w:tplc="0C090019" w:tentative="1">
+      <w:start w:val="1"/>
+      <w:numFmt w:val="lowerLetter"/>
+      <w:lvlText w:val="%5."/>
+      <w:lvlJc w:val="left"/>
+      <w:pPr>
+        <w:ind w:left="3600" w:hanging="360"/>
+      </w:pPr>
+    </w:lvl>
+    <w:lvl w:ilvl="5" w:tplc="0C09001B" w:tentative="1">
+      <w:start w:val="1"/>
+      <w:numFmt w:val="lowerRoman"/>
+      <w:lvlText w:val="%6."/>
+      <w:lvlJc w:val="right"/>
+      <w:pPr>
+        <w:ind w:left="4320" w:hanging="180"/>
+      </w:pPr>
+    </w:lvl>
+    <w:lvl w:ilvl="6" w:tplc="0C09000F" w:tentative="1">
+      <w:start w:val="1"/>
+      <w:numFmt w:val="decimal"/>
+      <w:lvlText w:val="%7."/>
+      <w:lvlJc w:val="left"/>
+      <w:pPr>
+        <w:ind w:left="5040" w:hanging="360"/>
+      </w:pPr>
+    </w:lvl>
+    <w:lvl w:ilvl="7" w:tplc="0C090019" w:tentative="1">
+      <w:start w:val="1"/>
+      <w:numFmt w:val="lowerLetter"/>
+      <w:lvlText w:val="%8."/>
+      <w:lvlJc w:val="left"/>
+      <w:pPr>
+        <w:ind w:left="5760" w:hanging="360"/>
+      </w:pPr>
+    </w:lvl>
+    <w:lvl w:ilvl="8" w:tplc="0C09001B" w:tentative="1">
+      <w:start w:val="1"/>
+      <w:numFmt w:val="lowerRoman"/>
+      <w:lvlText w:val="%9."/>
+      <w:lvlJc w:val="right"/>
+      <w:pPr>
+        <w:ind w:left="6480" w:hanging="180"/>
+      </w:pPr>
+    </w:lvl>
+  </w:abstractNum>
+  <w:abstractNum w:abstractNumId="1">
+    <w:nsid w:val="23467F18"/>
+    <w:multiLevelType w:val="hybridMultilevel"/>
+    <w:tmpl w:val="A2E00450"/>
+    <w:lvl w:ilvl="0" w:tplc="0C09000F">
+      <w:start w:val="4"/>
+      <w:numFmt w:val="decimal"/>
+      <w:lvlText w:val="%1."/>
+      <w:lvlJc w:val="left"/>
+      <w:pPr>
+        <w:ind w:left="720" w:hanging="360"/>
+      </w:pPr>
+      <w:rPr>
+        <w:rFonts w:hint="default"/>
+      </w:rPr>
+    </w:lvl>
+    <w:lvl w:ilvl="1" w:tplc="0C090019" w:tentative="1">
+      <w:start w:val="1"/>
+      <w:numFmt w:val="lowerLetter"/>
+      <w:lvlText w:val="%2."/>
+      <w:lvlJc w:val="left"/>
+      <w:pPr>
+        <w:ind w:left="1440" w:hanging="360"/>
+      </w:pPr>
+    </w:lvl>
+    <w:lvl w:ilvl="2" w:tplc="0C09001B" w:tentative="1">
+      <w:start w:val="1"/>
+      <w:numFmt w:val="lowerRoman"/>
+      <w:lvlText w:val="%3."/>
+      <w:lvlJc w:val="right"/>
+      <w:pPr>
+        <w:ind w:left="2160" w:hanging="180"/>
+      </w:pPr>
+    </w:lvl>
+    <w:lvl w:ilvl="3" w:tplc="0C09000F" w:tentative="1">
+      <w:start w:val="1"/>
+      <w:numFmt w:val="decimal"/>
+      <w:lvlText w:val="%4."/>
+      <w:lvlJc w:val="left"/>
+      <w:pPr>
+        <w:ind w:left="2880" w:hanging="360"/>
+      </w:pPr>
+    </w:lvl>
+    <w:lvl w:ilvl="4" w:tplc="0C090019" w:tentative="1">
+      <w:start w:val="1"/>
+      <w:numFmt w:val="lowerLetter"/>
+      <w:lvlText w:val="%5."/>
+      <w:lvlJc w:val="left"/>
+      <w:pPr>
+        <w:ind w:left="3600" w:hanging="360"/>
+      </w:pPr>
+    </w:lvl>
+    <w:lvl w:ilvl="5" w:tplc="0C09001B" w:tentative="1">
+      <w:start w:val="1"/>
+      <w:numFmt w:val="lowerRoman"/>
+      <w:lvlText w:val="%6."/>
+      <w:lvlJc w:val="right"/>
+      <w:pPr>
+        <w:ind w:left="4320" w:hanging="180"/>
+      </w:pPr>
+    </w:lvl>
+    <w:lvl w:ilvl="6" w:tplc="0C09000F" w:tentative="1">
+      <w:start w:val="1"/>
+      <w:numFmt w:val="decimal"/>
+      <w:lvlText w:val="%7."/>
+      <w:lvlJc w:val="left"/>
+      <w:pPr>
+        <w:ind w:left="5040" w:hanging="360"/>
+      </w:pPr>
+    </w:lvl>
+    <w:lvl w:ilvl="7" w:tplc="0C090019" w:tentative="1">
+      <w:start w:val="1"/>
+      <w:numFmt w:val="lowerLetter"/>
+      <w:lvlText w:val="%8."/>
+      <w:lvlJc w:val="left"/>
+      <w:pPr>
+        <w:ind w:left="5760" w:hanging="360"/>
+      </w:pPr>
+    </w:lvl>
+    <w:lvl w:ilvl="8" w:tplc="0C09001B" w:tentative="1">
+      <w:start w:val="1"/>
+      <w:numFmt w:val="lowerRoman"/>
+      <w:lvlText w:val="%9."/>
+      <w:lvlJc w:val="right"/>
+      <w:pPr>
+        <w:ind w:left="6480" w:hanging="180"/>
+      </w:pPr>
+    </w:lvl>
+  </w:abstractNum>
+  <w:abstractNum w:abstractNumId="2">
     <w:nsid w:val="23B20C6C"/>
     <w:multiLevelType w:val="multilevel"/>
     <w:tmpl w:val="DC8EE622"/>
@@ -7444,8 +8116,750 @@
       </w:pPr>
     </w:lvl>
   </w:abstractNum>
+  <w:abstractNum w:abstractNumId="3">
+    <w:nsid w:val="2EE72040"/>
+    <w:multiLevelType w:val="hybridMultilevel"/>
+    <w:tmpl w:val="B682277C"/>
+    <w:lvl w:ilvl="0" w:tplc="0C09000F">
+      <w:start w:val="6"/>
+      <w:numFmt w:val="decimal"/>
+      <w:lvlText w:val="%1."/>
+      <w:lvlJc w:val="left"/>
+      <w:pPr>
+        <w:ind w:left="720" w:hanging="360"/>
+      </w:pPr>
+      <w:rPr>
+        <w:rFonts w:hint="default"/>
+      </w:rPr>
+    </w:lvl>
+    <w:lvl w:ilvl="1" w:tplc="0C090019" w:tentative="1">
+      <w:start w:val="1"/>
+      <w:numFmt w:val="lowerLetter"/>
+      <w:lvlText w:val="%2."/>
+      <w:lvlJc w:val="left"/>
+      <w:pPr>
+        <w:ind w:left="1440" w:hanging="360"/>
+      </w:pPr>
+    </w:lvl>
+    <w:lvl w:ilvl="2" w:tplc="0C09001B" w:tentative="1">
+      <w:start w:val="1"/>
+      <w:numFmt w:val="lowerRoman"/>
+      <w:lvlText w:val="%3."/>
+      <w:lvlJc w:val="right"/>
+      <w:pPr>
+        <w:ind w:left="2160" w:hanging="180"/>
+      </w:pPr>
+    </w:lvl>
+    <w:lvl w:ilvl="3" w:tplc="0C09000F" w:tentative="1">
+      <w:start w:val="1"/>
+      <w:numFmt w:val="decimal"/>
+      <w:lvlText w:val="%4."/>
+      <w:lvlJc w:val="left"/>
+      <w:pPr>
+        <w:ind w:left="2880" w:hanging="360"/>
+      </w:pPr>
+    </w:lvl>
+    <w:lvl w:ilvl="4" w:tplc="0C090019" w:tentative="1">
+      <w:start w:val="1"/>
+      <w:numFmt w:val="lowerLetter"/>
+      <w:lvlText w:val="%5."/>
+      <w:lvlJc w:val="left"/>
+      <w:pPr>
+        <w:ind w:left="3600" w:hanging="360"/>
+      </w:pPr>
+    </w:lvl>
+    <w:lvl w:ilvl="5" w:tplc="0C09001B" w:tentative="1">
+      <w:start w:val="1"/>
+      <w:numFmt w:val="lowerRoman"/>
+      <w:lvlText w:val="%6."/>
+      <w:lvlJc w:val="right"/>
+      <w:pPr>
+        <w:ind w:left="4320" w:hanging="180"/>
+      </w:pPr>
+    </w:lvl>
+    <w:lvl w:ilvl="6" w:tplc="0C09000F" w:tentative="1">
+      <w:start w:val="1"/>
+      <w:numFmt w:val="decimal"/>
+      <w:lvlText w:val="%7."/>
+      <w:lvlJc w:val="left"/>
+      <w:pPr>
+        <w:ind w:left="5040" w:hanging="360"/>
+      </w:pPr>
+    </w:lvl>
+    <w:lvl w:ilvl="7" w:tplc="0C090019" w:tentative="1">
+      <w:start w:val="1"/>
+      <w:numFmt w:val="lowerLetter"/>
+      <w:lvlText w:val="%8."/>
+      <w:lvlJc w:val="left"/>
+      <w:pPr>
+        <w:ind w:left="5760" w:hanging="360"/>
+      </w:pPr>
+    </w:lvl>
+    <w:lvl w:ilvl="8" w:tplc="0C09001B" w:tentative="1">
+      <w:start w:val="1"/>
+      <w:numFmt w:val="lowerRoman"/>
+      <w:lvlText w:val="%9."/>
+      <w:lvlJc w:val="right"/>
+      <w:pPr>
+        <w:ind w:left="6480" w:hanging="180"/>
+      </w:pPr>
+    </w:lvl>
+  </w:abstractNum>
+  <w:abstractNum w:abstractNumId="4">
+    <w:nsid w:val="3498749A"/>
+    <w:multiLevelType w:val="hybridMultilevel"/>
+    <w:tmpl w:val="A9AA57CE"/>
+    <w:lvl w:ilvl="0" w:tplc="AFF60AAC">
+      <w:start w:val="5"/>
+      <w:numFmt w:val="decimal"/>
+      <w:lvlText w:val="%1."/>
+      <w:lvlJc w:val="left"/>
+      <w:pPr>
+        <w:ind w:left="1080" w:hanging="360"/>
+      </w:pPr>
+      <w:rPr>
+        <w:rFonts w:hint="default"/>
+      </w:rPr>
+    </w:lvl>
+    <w:lvl w:ilvl="1" w:tplc="0C090019" w:tentative="1">
+      <w:start w:val="1"/>
+      <w:numFmt w:val="lowerLetter"/>
+      <w:lvlText w:val="%2."/>
+      <w:lvlJc w:val="left"/>
+      <w:pPr>
+        <w:ind w:left="1800" w:hanging="360"/>
+      </w:pPr>
+    </w:lvl>
+    <w:lvl w:ilvl="2" w:tplc="0C09001B" w:tentative="1">
+      <w:start w:val="1"/>
+      <w:numFmt w:val="lowerRoman"/>
+      <w:lvlText w:val="%3."/>
+      <w:lvlJc w:val="right"/>
+      <w:pPr>
+        <w:ind w:left="2520" w:hanging="180"/>
+      </w:pPr>
+    </w:lvl>
+    <w:lvl w:ilvl="3" w:tplc="0C09000F" w:tentative="1">
+      <w:start w:val="1"/>
+      <w:numFmt w:val="decimal"/>
+      <w:lvlText w:val="%4."/>
+      <w:lvlJc w:val="left"/>
+      <w:pPr>
+        <w:ind w:left="3240" w:hanging="360"/>
+      </w:pPr>
+    </w:lvl>
+    <w:lvl w:ilvl="4" w:tplc="0C090019" w:tentative="1">
+      <w:start w:val="1"/>
+      <w:numFmt w:val="lowerLetter"/>
+      <w:lvlText w:val="%5."/>
+      <w:lvlJc w:val="left"/>
+      <w:pPr>
+        <w:ind w:left="3960" w:hanging="360"/>
+      </w:pPr>
+    </w:lvl>
+    <w:lvl w:ilvl="5" w:tplc="0C09001B" w:tentative="1">
+      <w:start w:val="1"/>
+      <w:numFmt w:val="lowerRoman"/>
+      <w:lvlText w:val="%6."/>
+      <w:lvlJc w:val="right"/>
+      <w:pPr>
+        <w:ind w:left="4680" w:hanging="180"/>
+      </w:pPr>
+    </w:lvl>
+    <w:lvl w:ilvl="6" w:tplc="0C09000F" w:tentative="1">
+      <w:start w:val="1"/>
+      <w:numFmt w:val="decimal"/>
+      <w:lvlText w:val="%7."/>
+      <w:lvlJc w:val="left"/>
+      <w:pPr>
+        <w:ind w:left="5400" w:hanging="360"/>
+      </w:pPr>
+    </w:lvl>
+    <w:lvl w:ilvl="7" w:tplc="0C090019" w:tentative="1">
+      <w:start w:val="1"/>
+      <w:numFmt w:val="lowerLetter"/>
+      <w:lvlText w:val="%8."/>
+      <w:lvlJc w:val="left"/>
+      <w:pPr>
+        <w:ind w:left="6120" w:hanging="360"/>
+      </w:pPr>
+    </w:lvl>
+    <w:lvl w:ilvl="8" w:tplc="0C09001B" w:tentative="1">
+      <w:start w:val="1"/>
+      <w:numFmt w:val="lowerRoman"/>
+      <w:lvlText w:val="%9."/>
+      <w:lvlJc w:val="right"/>
+      <w:pPr>
+        <w:ind w:left="6840" w:hanging="180"/>
+      </w:pPr>
+    </w:lvl>
+  </w:abstractNum>
+  <w:abstractNum w:abstractNumId="5">
+    <w:nsid w:val="49807133"/>
+    <w:multiLevelType w:val="hybridMultilevel"/>
+    <w:tmpl w:val="C71C0CE8"/>
+    <w:lvl w:ilvl="0" w:tplc="0C09000F">
+      <w:start w:val="6"/>
+      <w:numFmt w:val="decimal"/>
+      <w:lvlText w:val="%1."/>
+      <w:lvlJc w:val="left"/>
+      <w:pPr>
+        <w:ind w:left="720" w:hanging="360"/>
+      </w:pPr>
+      <w:rPr>
+        <w:rFonts w:hint="default"/>
+      </w:rPr>
+    </w:lvl>
+    <w:lvl w:ilvl="1" w:tplc="0C090019" w:tentative="1">
+      <w:start w:val="1"/>
+      <w:numFmt w:val="lowerLetter"/>
+      <w:lvlText w:val="%2."/>
+      <w:lvlJc w:val="left"/>
+      <w:pPr>
+        <w:ind w:left="1440" w:hanging="360"/>
+      </w:pPr>
+    </w:lvl>
+    <w:lvl w:ilvl="2" w:tplc="0C09001B" w:tentative="1">
+      <w:start w:val="1"/>
+      <w:numFmt w:val="lowerRoman"/>
+      <w:lvlText w:val="%3."/>
+      <w:lvlJc w:val="right"/>
+      <w:pPr>
+        <w:ind w:left="2160" w:hanging="180"/>
+      </w:pPr>
+    </w:lvl>
+    <w:lvl w:ilvl="3" w:tplc="0C09000F" w:tentative="1">
+      <w:start w:val="1"/>
+      <w:numFmt w:val="decimal"/>
+      <w:lvlText w:val="%4."/>
+      <w:lvlJc w:val="left"/>
+      <w:pPr>
+        <w:ind w:left="2880" w:hanging="360"/>
+      </w:pPr>
+    </w:lvl>
+    <w:lvl w:ilvl="4" w:tplc="0C090019" w:tentative="1">
+      <w:start w:val="1"/>
+      <w:numFmt w:val="lowerLetter"/>
+      <w:lvlText w:val="%5."/>
+      <w:lvlJc w:val="left"/>
+      <w:pPr>
+        <w:ind w:left="3600" w:hanging="360"/>
+      </w:pPr>
+    </w:lvl>
+    <w:lvl w:ilvl="5" w:tplc="0C09001B" w:tentative="1">
+      <w:start w:val="1"/>
+      <w:numFmt w:val="lowerRoman"/>
+      <w:lvlText w:val="%6."/>
+      <w:lvlJc w:val="right"/>
+      <w:pPr>
+        <w:ind w:left="4320" w:hanging="180"/>
+      </w:pPr>
+    </w:lvl>
+    <w:lvl w:ilvl="6" w:tplc="0C09000F" w:tentative="1">
+      <w:start w:val="1"/>
+      <w:numFmt w:val="decimal"/>
+      <w:lvlText w:val="%7."/>
+      <w:lvlJc w:val="left"/>
+      <w:pPr>
+        <w:ind w:left="5040" w:hanging="360"/>
+      </w:pPr>
+    </w:lvl>
+    <w:lvl w:ilvl="7" w:tplc="0C090019" w:tentative="1">
+      <w:start w:val="1"/>
+      <w:numFmt w:val="lowerLetter"/>
+      <w:lvlText w:val="%8."/>
+      <w:lvlJc w:val="left"/>
+      <w:pPr>
+        <w:ind w:left="5760" w:hanging="360"/>
+      </w:pPr>
+    </w:lvl>
+    <w:lvl w:ilvl="8" w:tplc="0C09001B" w:tentative="1">
+      <w:start w:val="1"/>
+      <w:numFmt w:val="lowerRoman"/>
+      <w:lvlText w:val="%9."/>
+      <w:lvlJc w:val="right"/>
+      <w:pPr>
+        <w:ind w:left="6480" w:hanging="180"/>
+      </w:pPr>
+    </w:lvl>
+  </w:abstractNum>
+  <w:abstractNum w:abstractNumId="6">
+    <w:nsid w:val="52641F27"/>
+    <w:multiLevelType w:val="hybridMultilevel"/>
+    <w:tmpl w:val="3790025E"/>
+    <w:lvl w:ilvl="0" w:tplc="0C09000F">
+      <w:start w:val="7"/>
+      <w:numFmt w:val="decimal"/>
+      <w:lvlText w:val="%1."/>
+      <w:lvlJc w:val="left"/>
+      <w:pPr>
+        <w:ind w:left="720" w:hanging="360"/>
+      </w:pPr>
+      <w:rPr>
+        <w:rFonts w:hint="default"/>
+      </w:rPr>
+    </w:lvl>
+    <w:lvl w:ilvl="1" w:tplc="0C090019" w:tentative="1">
+      <w:start w:val="1"/>
+      <w:numFmt w:val="lowerLetter"/>
+      <w:lvlText w:val="%2."/>
+      <w:lvlJc w:val="left"/>
+      <w:pPr>
+        <w:ind w:left="1440" w:hanging="360"/>
+      </w:pPr>
+    </w:lvl>
+    <w:lvl w:ilvl="2" w:tplc="0C09001B" w:tentative="1">
+      <w:start w:val="1"/>
+      <w:numFmt w:val="lowerRoman"/>
+      <w:lvlText w:val="%3."/>
+      <w:lvlJc w:val="right"/>
+      <w:pPr>
+        <w:ind w:left="2160" w:hanging="180"/>
+      </w:pPr>
+    </w:lvl>
+    <w:lvl w:ilvl="3" w:tplc="0C09000F" w:tentative="1">
+      <w:start w:val="1"/>
+      <w:numFmt w:val="decimal"/>
+      <w:lvlText w:val="%4."/>
+      <w:lvlJc w:val="left"/>
+      <w:pPr>
+        <w:ind w:left="2880" w:hanging="360"/>
+      </w:pPr>
+    </w:lvl>
+    <w:lvl w:ilvl="4" w:tplc="0C090019" w:tentative="1">
+      <w:start w:val="1"/>
+      <w:numFmt w:val="lowerLetter"/>
+      <w:lvlText w:val="%5."/>
+      <w:lvlJc w:val="left"/>
+      <w:pPr>
+        <w:ind w:left="3600" w:hanging="360"/>
+      </w:pPr>
+    </w:lvl>
+    <w:lvl w:ilvl="5" w:tplc="0C09001B" w:tentative="1">
+      <w:start w:val="1"/>
+      <w:numFmt w:val="lowerRoman"/>
+      <w:lvlText w:val="%6."/>
+      <w:lvlJc w:val="right"/>
+      <w:pPr>
+        <w:ind w:left="4320" w:hanging="180"/>
+      </w:pPr>
+    </w:lvl>
+    <w:lvl w:ilvl="6" w:tplc="0C09000F" w:tentative="1">
+      <w:start w:val="1"/>
+      <w:numFmt w:val="decimal"/>
+      <w:lvlText w:val="%7."/>
+      <w:lvlJc w:val="left"/>
+      <w:pPr>
+        <w:ind w:left="5040" w:hanging="360"/>
+      </w:pPr>
+    </w:lvl>
+    <w:lvl w:ilvl="7" w:tplc="0C090019" w:tentative="1">
+      <w:start w:val="1"/>
+      <w:numFmt w:val="lowerLetter"/>
+      <w:lvlText w:val="%8."/>
+      <w:lvlJc w:val="left"/>
+      <w:pPr>
+        <w:ind w:left="5760" w:hanging="360"/>
+      </w:pPr>
+    </w:lvl>
+    <w:lvl w:ilvl="8" w:tplc="0C09001B" w:tentative="1">
+      <w:start w:val="1"/>
+      <w:numFmt w:val="lowerRoman"/>
+      <w:lvlText w:val="%9."/>
+      <w:lvlJc w:val="right"/>
+      <w:pPr>
+        <w:ind w:left="6480" w:hanging="180"/>
+      </w:pPr>
+    </w:lvl>
+  </w:abstractNum>
+  <w:abstractNum w:abstractNumId="7">
+    <w:nsid w:val="6B0142FB"/>
+    <w:multiLevelType w:val="hybridMultilevel"/>
+    <w:tmpl w:val="FFA28D9E"/>
+    <w:lvl w:ilvl="0" w:tplc="E8B05BF4">
+      <w:start w:val="5"/>
+      <w:numFmt w:val="decimal"/>
+      <w:lvlText w:val="%1."/>
+      <w:lvlJc w:val="left"/>
+      <w:pPr>
+        <w:ind w:left="1080" w:hanging="360"/>
+      </w:pPr>
+      <w:rPr>
+        <w:rFonts w:hint="default"/>
+      </w:rPr>
+    </w:lvl>
+    <w:lvl w:ilvl="1" w:tplc="0C090019" w:tentative="1">
+      <w:start w:val="1"/>
+      <w:numFmt w:val="lowerLetter"/>
+      <w:lvlText w:val="%2."/>
+      <w:lvlJc w:val="left"/>
+      <w:pPr>
+        <w:ind w:left="1800" w:hanging="360"/>
+      </w:pPr>
+    </w:lvl>
+    <w:lvl w:ilvl="2" w:tplc="0C09001B" w:tentative="1">
+      <w:start w:val="1"/>
+      <w:numFmt w:val="lowerRoman"/>
+      <w:lvlText w:val="%3."/>
+      <w:lvlJc w:val="right"/>
+      <w:pPr>
+        <w:ind w:left="2520" w:hanging="180"/>
+      </w:pPr>
+    </w:lvl>
+    <w:lvl w:ilvl="3" w:tplc="0C09000F" w:tentative="1">
+      <w:start w:val="1"/>
+      <w:numFmt w:val="decimal"/>
+      <w:lvlText w:val="%4."/>
+      <w:lvlJc w:val="left"/>
+      <w:pPr>
+        <w:ind w:left="3240" w:hanging="360"/>
+      </w:pPr>
+    </w:lvl>
+    <w:lvl w:ilvl="4" w:tplc="0C090019" w:tentative="1">
+      <w:start w:val="1"/>
+      <w:numFmt w:val="lowerLetter"/>
+      <w:lvlText w:val="%5."/>
+      <w:lvlJc w:val="left"/>
+      <w:pPr>
+        <w:ind w:left="3960" w:hanging="360"/>
+      </w:pPr>
+    </w:lvl>
+    <w:lvl w:ilvl="5" w:tplc="0C09001B" w:tentative="1">
+      <w:start w:val="1"/>
+      <w:numFmt w:val="lowerRoman"/>
+      <w:lvlText w:val="%6."/>
+      <w:lvlJc w:val="right"/>
+      <w:pPr>
+        <w:ind w:left="4680" w:hanging="180"/>
+      </w:pPr>
+    </w:lvl>
+    <w:lvl w:ilvl="6" w:tplc="0C09000F" w:tentative="1">
+      <w:start w:val="1"/>
+      <w:numFmt w:val="decimal"/>
+      <w:lvlText w:val="%7."/>
+      <w:lvlJc w:val="left"/>
+      <w:pPr>
+        <w:ind w:left="5400" w:hanging="360"/>
+      </w:pPr>
+    </w:lvl>
+    <w:lvl w:ilvl="7" w:tplc="0C090019" w:tentative="1">
+      <w:start w:val="1"/>
+      <w:numFmt w:val="lowerLetter"/>
+      <w:lvlText w:val="%8."/>
+      <w:lvlJc w:val="left"/>
+      <w:pPr>
+        <w:ind w:left="6120" w:hanging="360"/>
+      </w:pPr>
+    </w:lvl>
+    <w:lvl w:ilvl="8" w:tplc="0C09001B" w:tentative="1">
+      <w:start w:val="1"/>
+      <w:numFmt w:val="lowerRoman"/>
+      <w:lvlText w:val="%9."/>
+      <w:lvlJc w:val="right"/>
+      <w:pPr>
+        <w:ind w:left="6840" w:hanging="180"/>
+      </w:pPr>
+    </w:lvl>
+  </w:abstractNum>
+  <w:abstractNum w:abstractNumId="8">
+    <w:nsid w:val="6CE85499"/>
+    <w:multiLevelType w:val="hybridMultilevel"/>
+    <w:tmpl w:val="0B28596A"/>
+    <w:lvl w:ilvl="0" w:tplc="0C09000F">
+      <w:start w:val="1"/>
+      <w:numFmt w:val="decimal"/>
+      <w:lvlText w:val="%1."/>
+      <w:lvlJc w:val="left"/>
+      <w:pPr>
+        <w:ind w:left="720" w:hanging="360"/>
+      </w:pPr>
+      <w:rPr>
+        <w:rFonts w:hint="default"/>
+      </w:rPr>
+    </w:lvl>
+    <w:lvl w:ilvl="1" w:tplc="0C090019" w:tentative="1">
+      <w:start w:val="1"/>
+      <w:numFmt w:val="lowerLetter"/>
+      <w:lvlText w:val="%2."/>
+      <w:lvlJc w:val="left"/>
+      <w:pPr>
+        <w:ind w:left="1440" w:hanging="360"/>
+      </w:pPr>
+    </w:lvl>
+    <w:lvl w:ilvl="2" w:tplc="0C09001B" w:tentative="1">
+      <w:start w:val="1"/>
+      <w:numFmt w:val="lowerRoman"/>
+      <w:lvlText w:val="%3."/>
+      <w:lvlJc w:val="right"/>
+      <w:pPr>
+        <w:ind w:left="2160" w:hanging="180"/>
+      </w:pPr>
+    </w:lvl>
+    <w:lvl w:ilvl="3" w:tplc="0C09000F" w:tentative="1">
+      <w:start w:val="1"/>
+      <w:numFmt w:val="decimal"/>
+      <w:lvlText w:val="%4."/>
+      <w:lvlJc w:val="left"/>
+      <w:pPr>
+        <w:ind w:left="2880" w:hanging="360"/>
+      </w:pPr>
+    </w:lvl>
+    <w:lvl w:ilvl="4" w:tplc="0C090019" w:tentative="1">
+      <w:start w:val="1"/>
+      <w:numFmt w:val="lowerLetter"/>
+      <w:lvlText w:val="%5."/>
+      <w:lvlJc w:val="left"/>
+      <w:pPr>
+        <w:ind w:left="3600" w:hanging="360"/>
+      </w:pPr>
+    </w:lvl>
+    <w:lvl w:ilvl="5" w:tplc="0C09001B" w:tentative="1">
+      <w:start w:val="1"/>
+      <w:numFmt w:val="lowerRoman"/>
+      <w:lvlText w:val="%6."/>
+      <w:lvlJc w:val="right"/>
+      <w:pPr>
+        <w:ind w:left="4320" w:hanging="180"/>
+      </w:pPr>
+    </w:lvl>
+    <w:lvl w:ilvl="6" w:tplc="0C09000F" w:tentative="1">
+      <w:start w:val="1"/>
+      <w:numFmt w:val="decimal"/>
+      <w:lvlText w:val="%7."/>
+      <w:lvlJc w:val="left"/>
+      <w:pPr>
+        <w:ind w:left="5040" w:hanging="360"/>
+      </w:pPr>
+    </w:lvl>
+    <w:lvl w:ilvl="7" w:tplc="0C090019" w:tentative="1">
+      <w:start w:val="1"/>
+      <w:numFmt w:val="lowerLetter"/>
+      <w:lvlText w:val="%8."/>
+      <w:lvlJc w:val="left"/>
+      <w:pPr>
+        <w:ind w:left="5760" w:hanging="360"/>
+      </w:pPr>
+    </w:lvl>
+    <w:lvl w:ilvl="8" w:tplc="0C09001B" w:tentative="1">
+      <w:start w:val="1"/>
+      <w:numFmt w:val="lowerRoman"/>
+      <w:lvlText w:val="%9."/>
+      <w:lvlJc w:val="right"/>
+      <w:pPr>
+        <w:ind w:left="6480" w:hanging="180"/>
+      </w:pPr>
+    </w:lvl>
+  </w:abstractNum>
+  <w:abstractNum w:abstractNumId="9">
+    <w:nsid w:val="7A461122"/>
+    <w:multiLevelType w:val="hybridMultilevel"/>
+    <w:tmpl w:val="995E59F2"/>
+    <w:lvl w:ilvl="0" w:tplc="0C09000F">
+      <w:start w:val="8"/>
+      <w:numFmt w:val="decimal"/>
+      <w:lvlText w:val="%1."/>
+      <w:lvlJc w:val="left"/>
+      <w:pPr>
+        <w:ind w:left="720" w:hanging="360"/>
+      </w:pPr>
+      <w:rPr>
+        <w:rFonts w:hint="default"/>
+      </w:rPr>
+    </w:lvl>
+    <w:lvl w:ilvl="1" w:tplc="0C090019" w:tentative="1">
+      <w:start w:val="1"/>
+      <w:numFmt w:val="lowerLetter"/>
+      <w:lvlText w:val="%2."/>
+      <w:lvlJc w:val="left"/>
+      <w:pPr>
+        <w:ind w:left="1440" w:hanging="360"/>
+      </w:pPr>
+    </w:lvl>
+    <w:lvl w:ilvl="2" w:tplc="0C09001B" w:tentative="1">
+      <w:start w:val="1"/>
+      <w:numFmt w:val="lowerRoman"/>
+      <w:lvlText w:val="%3."/>
+      <w:lvlJc w:val="right"/>
+      <w:pPr>
+        <w:ind w:left="2160" w:hanging="180"/>
+      </w:pPr>
+    </w:lvl>
+    <w:lvl w:ilvl="3" w:tplc="0C09000F" w:tentative="1">
+      <w:start w:val="1"/>
+      <w:numFmt w:val="decimal"/>
+      <w:lvlText w:val="%4."/>
+      <w:lvlJc w:val="left"/>
+      <w:pPr>
+        <w:ind w:left="2880" w:hanging="360"/>
+      </w:pPr>
+    </w:lvl>
+    <w:lvl w:ilvl="4" w:tplc="0C090019" w:tentative="1">
+      <w:start w:val="1"/>
+      <w:numFmt w:val="lowerLetter"/>
+      <w:lvlText w:val="%5."/>
+      <w:lvlJc w:val="left"/>
+      <w:pPr>
+        <w:ind w:left="3600" w:hanging="360"/>
+      </w:pPr>
+    </w:lvl>
+    <w:lvl w:ilvl="5" w:tplc="0C09001B" w:tentative="1">
+      <w:start w:val="1"/>
+      <w:numFmt w:val="lowerRoman"/>
+      <w:lvlText w:val="%6."/>
+      <w:lvlJc w:val="right"/>
+      <w:pPr>
+        <w:ind w:left="4320" w:hanging="180"/>
+      </w:pPr>
+    </w:lvl>
+    <w:lvl w:ilvl="6" w:tplc="0C09000F" w:tentative="1">
+      <w:start w:val="1"/>
+      <w:numFmt w:val="decimal"/>
+      <w:lvlText w:val="%7."/>
+      <w:lvlJc w:val="left"/>
+      <w:pPr>
+        <w:ind w:left="5040" w:hanging="360"/>
+      </w:pPr>
+    </w:lvl>
+    <w:lvl w:ilvl="7" w:tplc="0C090019" w:tentative="1">
+      <w:start w:val="1"/>
+      <w:numFmt w:val="lowerLetter"/>
+      <w:lvlText w:val="%8."/>
+      <w:lvlJc w:val="left"/>
+      <w:pPr>
+        <w:ind w:left="5760" w:hanging="360"/>
+      </w:pPr>
+    </w:lvl>
+    <w:lvl w:ilvl="8" w:tplc="0C09001B" w:tentative="1">
+      <w:start w:val="1"/>
+      <w:numFmt w:val="lowerRoman"/>
+      <w:lvlText w:val="%9."/>
+      <w:lvlJc w:val="right"/>
+      <w:pPr>
+        <w:ind w:left="6480" w:hanging="180"/>
+      </w:pPr>
+    </w:lvl>
+  </w:abstractNum>
+  <w:abstractNum w:abstractNumId="10">
+    <w:nsid w:val="7A503290"/>
+    <w:multiLevelType w:val="hybridMultilevel"/>
+    <w:tmpl w:val="752C8484"/>
+    <w:lvl w:ilvl="0" w:tplc="6324B7CA">
+      <w:start w:val="6"/>
+      <w:numFmt w:val="decimal"/>
+      <w:lvlText w:val="%1."/>
+      <w:lvlJc w:val="left"/>
+      <w:pPr>
+        <w:ind w:left="1440" w:hanging="360"/>
+      </w:pPr>
+      <w:rPr>
+        <w:rFonts w:hint="default"/>
+      </w:rPr>
+    </w:lvl>
+    <w:lvl w:ilvl="1" w:tplc="0C090019" w:tentative="1">
+      <w:start w:val="1"/>
+      <w:numFmt w:val="lowerLetter"/>
+      <w:lvlText w:val="%2."/>
+      <w:lvlJc w:val="left"/>
+      <w:pPr>
+        <w:ind w:left="2160" w:hanging="360"/>
+      </w:pPr>
+    </w:lvl>
+    <w:lvl w:ilvl="2" w:tplc="0C09001B" w:tentative="1">
+      <w:start w:val="1"/>
+      <w:numFmt w:val="lowerRoman"/>
+      <w:lvlText w:val="%3."/>
+      <w:lvlJc w:val="right"/>
+      <w:pPr>
+        <w:ind w:left="2880" w:hanging="180"/>
+      </w:pPr>
+    </w:lvl>
+    <w:lvl w:ilvl="3" w:tplc="0C09000F" w:tentative="1">
+      <w:start w:val="1"/>
+      <w:numFmt w:val="decimal"/>
+      <w:lvlText w:val="%4."/>
+      <w:lvlJc w:val="left"/>
+      <w:pPr>
+        <w:ind w:left="3600" w:hanging="360"/>
+      </w:pPr>
+    </w:lvl>
+    <w:lvl w:ilvl="4" w:tplc="0C090019" w:tentative="1">
+      <w:start w:val="1"/>
+      <w:numFmt w:val="lowerLetter"/>
+      <w:lvlText w:val="%5."/>
+      <w:lvlJc w:val="left"/>
+      <w:pPr>
+        <w:ind w:left="4320" w:hanging="360"/>
+      </w:pPr>
+    </w:lvl>
+    <w:lvl w:ilvl="5" w:tplc="0C09001B" w:tentative="1">
+      <w:start w:val="1"/>
+      <w:numFmt w:val="lowerRoman"/>
+      <w:lvlText w:val="%6."/>
+      <w:lvlJc w:val="right"/>
+      <w:pPr>
+        <w:ind w:left="5040" w:hanging="180"/>
+      </w:pPr>
+    </w:lvl>
+    <w:lvl w:ilvl="6" w:tplc="0C09000F" w:tentative="1">
+      <w:start w:val="1"/>
+      <w:numFmt w:val="decimal"/>
+      <w:lvlText w:val="%7."/>
+      <w:lvlJc w:val="left"/>
+      <w:pPr>
+        <w:ind w:left="5760" w:hanging="360"/>
+      </w:pPr>
+    </w:lvl>
+    <w:lvl w:ilvl="7" w:tplc="0C090019" w:tentative="1">
+      <w:start w:val="1"/>
+      <w:numFmt w:val="lowerLetter"/>
+      <w:lvlText w:val="%8."/>
+      <w:lvlJc w:val="left"/>
+      <w:pPr>
+        <w:ind w:left="6480" w:hanging="360"/>
+      </w:pPr>
+    </w:lvl>
+    <w:lvl w:ilvl="8" w:tplc="0C09001B" w:tentative="1">
+      <w:start w:val="1"/>
+      <w:numFmt w:val="lowerRoman"/>
+      <w:lvlText w:val="%9."/>
+      <w:lvlJc w:val="right"/>
+      <w:pPr>
+        <w:ind w:left="7200" w:hanging="180"/>
+      </w:pPr>
+    </w:lvl>
+  </w:abstractNum>
   <w:num w:numId="1">
+    <w:abstractNumId w:val="2"/>
+  </w:num>
+  <w:num w:numId="2">
+    <w:abstractNumId w:val="8"/>
+  </w:num>
+  <w:num w:numId="3">
+    <w:abstractNumId w:val="7"/>
+  </w:num>
+  <w:num w:numId="4">
+    <w:abstractNumId w:val="3"/>
+  </w:num>
+  <w:num w:numId="5">
     <w:abstractNumId w:val="0"/>
+  </w:num>
+  <w:num w:numId="6">
+    <w:abstractNumId w:val="1"/>
+  </w:num>
+  <w:num w:numId="7">
+    <w:abstractNumId w:val="4"/>
+  </w:num>
+  <w:num w:numId="8">
+    <w:abstractNumId w:val="10"/>
+  </w:num>
+  <w:num w:numId="9">
+    <w:abstractNumId w:val="5"/>
+  </w:num>
+  <w:num w:numId="10">
+    <w:abstractNumId w:val="6"/>
+  </w:num>
+  <w:num w:numId="11">
+    <w:abstractNumId w:val="9"/>
   </w:num>
 </w:numbering>
 </file>
@@ -7887,6 +9301,17 @@
       <w:szCs w:val="16"/>
     </w:rPr>
   </w:style>
+  <w:style w:type="paragraph" w:styleId="ListParagraph">
+    <w:name w:val="List Paragraph"/>
+    <w:basedOn w:val="Normal"/>
+    <w:uiPriority w:val="34"/>
+    <w:qFormat/>
+    <w:rsid w:val="00DE6117"/>
+    <w:pPr>
+      <w:ind w:left="720"/>
+      <w:contextualSpacing/>
+    </w:pPr>
+  </w:style>
 </w:styles>
 </file>
 

</xml_diff>